<commit_message>
Update to System Test Plan
</commit_message>
<xml_diff>
--- a/A4/System Test Plan.docx
+++ b/A4/System Test Plan.docx
@@ -24,6 +24,9 @@
     <w:p>
       <w:pPr>
         <w:jc w:val="left"/>
+        <w:rPr>
+          <w:b/>
+        </w:rPr>
       </w:pPr>
       <w:r>
         <w:rPr>
@@ -37,6 +40,14 @@
         <w:jc w:val="left"/>
       </w:pPr>
       <w:r>
+        <w:t>A set of tests designed to ensure that the manager can fulfill his roles. Namely, the manager must be able to create a new menu from nothing and must also be able to edit an existing menu. See supporting use case documentation for a fuller look at how these are done.</w:t>
+      </w:r>
+    </w:p>
+    <w:p>
+      <w:pPr>
+        <w:jc w:val="left"/>
+      </w:pPr>
+      <w:r>
         <w:t>1. The manager must be able to create a menu from scratch and view that menu.</w:t>
       </w:r>
     </w:p>
@@ -109,6 +120,17 @@
         <w:jc w:val="left"/>
       </w:pPr>
       <w:r>
+        <w:t>Overall tests for the customer will revolve around Order manipulation. An Order can be created by the Customer, edited, and submitted to the system for fulfillment.</w:t>
+      </w:r>
+      <w:r>
+        <w:t xml:space="preserve"> A Customer may also cancel an Order before it is submitted but not after (as far as I know).</w:t>
+      </w:r>
+    </w:p>
+    <w:p>
+      <w:pPr>
+        <w:jc w:val="left"/>
+      </w:pPr>
+      <w:r>
         <w:t>1.</w:t>
       </w:r>
       <w:r>
@@ -187,6 +209,14 @@
         <w:jc w:val="left"/>
       </w:pPr>
       <w:r>
+        <w:t>The Chef class exists only to complete Orders and update the Ingredient count which may be handled on the Order side of things whereas ensuring enough Ingredients exist to complete an Order in the first place is done by the Chef.</w:t>
+      </w:r>
+    </w:p>
+    <w:p>
+      <w:pPr>
+        <w:jc w:val="left"/>
+      </w:pPr>
+      <w:r>
         <w:t>1.</w:t>
       </w:r>
       <w:r>
@@ -237,6 +267,14 @@
           <w:b/>
         </w:rPr>
         <w:t>Cashier Tests</w:t>
+      </w:r>
+    </w:p>
+    <w:p>
+      <w:pPr>
+        <w:jc w:val="left"/>
+      </w:pPr>
+      <w:r>
+        <w:t>Cashiers are primarily a go between for taking payments and handling Orders.</w:t>
       </w:r>
     </w:p>
     <w:sectPr>
@@ -722,4 +760,16 @@
   <a:objectDefaults/>
   <a:extraClrSchemeLst/>
 </a:theme>
+</file>
+
+<file path=customXml/item1.xml><?xml version="1.0" encoding="utf-8"?>
+<b:Sources xmlns:b="http://schemas.openxmlformats.org/officeDocument/2006/bibliography" xmlns="http://schemas.openxmlformats.org/officeDocument/2006/bibliography" SelectedStyle="\APA.XSL" StyleName="APA Fifth Edition"/>
+</file>
+
+<file path=customXml/itemProps1.xml><?xml version="1.0" encoding="utf-8"?>
+<ds:datastoreItem xmlns:ds="http://schemas.openxmlformats.org/officeDocument/2006/customXml" ds:itemID="{2164E439-D5E7-4850-A3EC-62AAFAA501F3}">
+  <ds:schemaRefs>
+    <ds:schemaRef ds:uri="http://schemas.openxmlformats.org/officeDocument/2006/bibliography"/>
+  </ds:schemaRefs>
+</ds:datastoreItem>
 </file>
</xml_diff>